<commit_message>
Updated GDD controls section. | Added Controls Scene.
</commit_message>
<xml_diff>
--- a/GDD.docx
+++ b/GDD.docx
@@ -1600,10 +1600,16 @@
         <w:t>ENTER fires the weapon.</w:t>
       </w:r>
       <w:r>
-        <w:t xml:space="preserve"> SPACEBAR jumps. CTRL crouches. SHIFT walks. </w:t>
+        <w:t xml:space="preserve"> </w:t>
+      </w:r>
+      <w:r>
+        <w:t>SPACEBAR jumps. C</w:t>
       </w:r>
       <w:bookmarkStart w:id="3" w:name="_GoBack"/>
       <w:bookmarkEnd w:id="3"/>
+      <w:r>
+        <w:t xml:space="preserve"> crouches. SHIFT walks. </w:t>
+      </w:r>
     </w:p>
     <w:p>
       <w:pPr>
@@ -2025,6 +2031,7 @@
     <w:lsdException w:name="HTML Sample" w:semiHidden="1" w:unhideWhenUsed="1"/>
     <w:lsdException w:name="HTML Typewriter" w:semiHidden="1" w:unhideWhenUsed="1"/>
     <w:lsdException w:name="HTML Variable" w:semiHidden="1" w:unhideWhenUsed="1"/>
+    <w:lsdException w:name="Normal Table" w:semiHidden="1" w:unhideWhenUsed="1"/>
     <w:lsdException w:name="annotation subject" w:semiHidden="1" w:unhideWhenUsed="1"/>
     <w:lsdException w:name="No List" w:semiHidden="1" w:unhideWhenUsed="1"/>
     <w:lsdException w:name="Outline List 1" w:semiHidden="1" w:unhideWhenUsed="1"/>
@@ -2071,8 +2078,10 @@
     <w:lsdException w:name="Table Subtle 2" w:semiHidden="1" w:unhideWhenUsed="1"/>
     <w:lsdException w:name="Table Web 1" w:semiHidden="1" w:unhideWhenUsed="1"/>
     <w:lsdException w:name="Table Web 2" w:semiHidden="1" w:unhideWhenUsed="1"/>
+    <w:lsdException w:name="Table Web 3" w:semiHidden="1" w:unhideWhenUsed="1"/>
     <w:lsdException w:name="Balloon Text" w:semiHidden="1" w:unhideWhenUsed="1"/>
     <w:lsdException w:name="Table Grid" w:uiPriority="39"/>
+    <w:lsdException w:name="Table Theme" w:semiHidden="1" w:unhideWhenUsed="1"/>
     <w:lsdException w:name="Placeholder Text" w:semiHidden="1"/>
     <w:lsdException w:name="No Spacing" w:uiPriority="1" w:qFormat="1"/>
     <w:lsdException w:name="Light Shading" w:uiPriority="60"/>

</xml_diff>

<commit_message>
Updated GDD | Updated menu system | in game quit function
</commit_message>
<xml_diff>
--- a/GDD.docx
+++ b/GDD.docx
@@ -1603,13 +1603,13 @@
         <w:t xml:space="preserve"> </w:t>
       </w:r>
       <w:r>
-        <w:t>SPACEBAR jumps. C</w:t>
+        <w:t xml:space="preserve">SPACEBAR jumps. C crouches. SHIFT walks. </w:t>
+      </w:r>
+      <w:r>
+        <w:t>ESC to return to menu from in game.</w:t>
       </w:r>
       <w:bookmarkStart w:id="3" w:name="_GoBack"/>
       <w:bookmarkEnd w:id="3"/>
-      <w:r>
-        <w:t xml:space="preserve"> crouches. SHIFT walks. </w:t>
-      </w:r>
     </w:p>
     <w:p>
       <w:pPr>

</xml_diff>